<commit_message>
acabada y entregada pr7
</commit_message>
<xml_diff>
--- a/pr7/pr7.docx
+++ b/pr7/pr7.docx
@@ -1,6 +1,6 @@
 
 <file path=word/document.xml><?xml version="1.0" encoding="utf-8"?>
-<w:document xmlns:wpc="http://schemas.microsoft.com/office/word/2010/wordprocessingCanvas" xmlns:mc="http://schemas.openxmlformats.org/markup-compatibility/2006" xmlns:o="urn:schemas-microsoft-com:office:office" xmlns:r="http://schemas.openxmlformats.org/officeDocument/2006/relationships" xmlns:m="http://schemas.openxmlformats.org/officeDocument/2006/math" xmlns:v="urn:schemas-microsoft-com:vml" xmlns:wp14="http://schemas.microsoft.com/office/word/2010/wordprocessingDrawing" xmlns:wp="http://schemas.openxmlformats.org/drawingml/2006/wordprocessingDrawing" xmlns:w10="urn:schemas-microsoft-com:office:word" xmlns:w="http://schemas.openxmlformats.org/wordprocessingml/2006/main" xmlns:w14="http://schemas.microsoft.com/office/word/2010/wordml" xmlns:w15="http://schemas.microsoft.com/office/word/2012/wordml" xmlns:wpg="http://schemas.microsoft.com/office/word/2010/wordprocessingGroup" xmlns:wpi="http://schemas.microsoft.com/office/word/2010/wordprocessingInk" xmlns:wne="http://schemas.microsoft.com/office/word/2006/wordml" xmlns:wps="http://schemas.microsoft.com/office/word/2010/wordprocessingShape" mc:Ignorable="w14 w15 wp14">
+<w:document xmlns:wpc="http://schemas.microsoft.com/office/word/2010/wordprocessingCanvas" xmlns:cx="http://schemas.microsoft.com/office/drawing/2014/chartex" xmlns:cx1="http://schemas.microsoft.com/office/drawing/2015/9/8/chartex" xmlns:cx2="http://schemas.microsoft.com/office/drawing/2015/10/21/chartex" xmlns:cx3="http://schemas.microsoft.com/office/drawing/2016/5/9/chartex" xmlns:cx4="http://schemas.microsoft.com/office/drawing/2016/5/10/chartex" xmlns:cx5="http://schemas.microsoft.com/office/drawing/2016/5/11/chartex" xmlns:cx6="http://schemas.microsoft.com/office/drawing/2016/5/12/chartex" xmlns:cx7="http://schemas.microsoft.com/office/drawing/2016/5/13/chartex" xmlns:cx8="http://schemas.microsoft.com/office/drawing/2016/5/14/chartex" xmlns:mc="http://schemas.openxmlformats.org/markup-compatibility/2006" xmlns:aink="http://schemas.microsoft.com/office/drawing/2016/ink" xmlns:am3d="http://schemas.microsoft.com/office/drawing/2017/model3d" xmlns:o="urn:schemas-microsoft-com:office:office" xmlns:r="http://schemas.openxmlformats.org/officeDocument/2006/relationships" xmlns:m="http://schemas.openxmlformats.org/officeDocument/2006/math" xmlns:v="urn:schemas-microsoft-com:vml" xmlns:wp14="http://schemas.microsoft.com/office/word/2010/wordprocessingDrawing" xmlns:wp="http://schemas.openxmlformats.org/drawingml/2006/wordprocessingDrawing" xmlns:w10="urn:schemas-microsoft-com:office:word" xmlns:w="http://schemas.openxmlformats.org/wordprocessingml/2006/main" xmlns:w14="http://schemas.microsoft.com/office/word/2010/wordml" xmlns:w15="http://schemas.microsoft.com/office/word/2012/wordml" xmlns:w16cid="http://schemas.microsoft.com/office/word/2016/wordml/cid" xmlns:w16se="http://schemas.microsoft.com/office/word/2015/wordml/symex" xmlns:wpg="http://schemas.microsoft.com/office/word/2010/wordprocessingGroup" xmlns:wpi="http://schemas.microsoft.com/office/word/2010/wordprocessingInk" xmlns:wne="http://schemas.microsoft.com/office/word/2006/wordml" xmlns:wps="http://schemas.microsoft.com/office/word/2010/wordprocessingShape" mc:Ignorable="w14 w15 w16se w16cid wp14">
   <w:body>
     <w:p>
       <w:pPr>
@@ -562,19 +562,7 @@
         <w:jc w:val="both"/>
       </w:pPr>
       <w:r>
-        <w:t>En esta práctica implementaremos el</w:t>
-      </w:r>
-      <w:r>
-        <w:t xml:space="preserve"> algoritm</w:t>
-      </w:r>
-      <w:r>
-        <w:t xml:space="preserve">o de clustering k-means y verificaremos su funcionamiento. Después, se aplicará </w:t>
-      </w:r>
-      <w:r>
-        <w:t>para reducir el tamaño de una imagen disminuyendo el número de colores que utiliza</w:t>
-      </w:r>
-      <w:r>
-        <w:t>.</w:t>
+        <w:t>En esta práctica implementaremos el algoritmo de clustering k-means y verificaremos su funcionamiento. Después, se aplicará para reducir el tamaño de una imagen disminuyendo el número de colores que utiliza.</w:t>
       </w:r>
     </w:p>
     <w:p>
@@ -745,13 +733,7 @@
         <w:rPr>
           <w:i/>
         </w:rPr>
-        <w:t>findClosestCentroids.m</w:t>
-      </w:r>
-      <w:r>
-        <w:rPr>
-          <w:i/>
-        </w:rPr>
-        <w:t>:</w:t>
+        <w:t>findClosestCentroids.m:</w:t>
       </w:r>
     </w:p>
     <w:p>
@@ -772,6 +754,7 @@
           <w:noProof/>
           <w:lang w:eastAsia="es-ES"/>
         </w:rPr>
+        <w:lastRenderedPageBreak/>
         <w:drawing>
           <wp:inline distT="0" distB="0" distL="0" distR="0">
             <wp:extent cx="3745929" cy="3228975"/>
@@ -931,6 +914,7 @@
           <w:noProof/>
           <w:lang w:eastAsia="es-ES"/>
         </w:rPr>
+        <w:lastRenderedPageBreak/>
         <w:drawing>
           <wp:inline distT="0" distB="0" distL="0" distR="0">
             <wp:extent cx="4414135" cy="3324225"/>
@@ -986,7 +970,6 @@
     <w:p/>
     <w:p>
       <w:r>
-        <w:lastRenderedPageBreak/>
         <w:t>Tras ejecutar el siguiente código, inicializando los centros de manera aleatoria.</w:t>
       </w:r>
     </w:p>
@@ -1191,8 +1174,294 @@
       <w:r>
         <w:t>Al inicializar los centros de manera aleatoria, es posible que ocurran resultados como los siguientes:</w:t>
       </w:r>
+    </w:p>
+    <w:p/>
+    <w:p/>
+    <w:p/>
+    <w:p/>
+    <w:p/>
+    <w:p/>
+    <w:p/>
+    <w:p/>
+    <w:p/>
+    <w:p/>
+    <w:p/>
+    <w:p/>
+    <w:p/>
+    <w:p/>
+    <w:p>
+      <w:pPr>
+        <w:jc w:val="both"/>
+        <w:rPr>
+          <w:b/>
+        </w:rPr>
+      </w:pPr>
+      <w:r>
+        <w:rPr>
+          <w:b/>
+        </w:rPr>
+        <w:lastRenderedPageBreak/>
+        <w:t>USO DEL ALGORITMO</w:t>
+      </w:r>
+      <w:r>
+        <w:rPr>
+          <w:b/>
+        </w:rPr>
+        <w:t xml:space="preserve"> K-MEANS</w:t>
+      </w:r>
+      <w:r>
+        <w:rPr>
+          <w:b/>
+        </w:rPr>
+        <w:t xml:space="preserve"> PARA COMPRIMIR UNA IMAGEN</w:t>
+      </w:r>
+    </w:p>
+    <w:p>
+      <w:pPr>
+        <w:jc w:val="both"/>
+        <w:rPr>
+          <w:b/>
+        </w:rPr>
+      </w:pPr>
+    </w:p>
+    <w:p>
+      <w:pPr>
+        <w:jc w:val="both"/>
+      </w:pPr>
+      <w:r>
+        <w:t xml:space="preserve">A continuación, hemos utilizado el algoritmo k-means para comprimir una imagen. Cada píxel de la imagen tiene un </w:t>
+      </w:r>
+      <w:r>
+        <w:t>color representado en la escala RGB. Nosotros, especificaremos en cuantos colores queremos representar la imagen para que nuestro algoritmo encuentre tantos centroides como colores hemos elegido y luego encontraremos el centroide más cercano para cada píxel. De esta manera reducimos el número de bits utilizados en una imagen resultando en un tamaño menor de la misma.</w:t>
+      </w:r>
+    </w:p>
+    <w:p>
+      <w:pPr>
+        <w:jc w:val="both"/>
+      </w:pPr>
+    </w:p>
+    <w:p>
+      <w:pPr>
+        <w:jc w:val="both"/>
+      </w:pPr>
+      <w:r>
+        <w:t>Para esta parte de la práctica hemos utilizado el siguiente código:</w:t>
+      </w:r>
+    </w:p>
+    <w:p>
+      <w:pPr>
+        <w:jc w:val="both"/>
+      </w:pPr>
+      <w:r>
+        <w:rPr>
+          <w:noProof/>
+        </w:rPr>
+        <w:drawing>
+          <wp:inline distT="0" distB="0" distL="0" distR="0">
+            <wp:extent cx="5033121" cy="3911097"/>
+            <wp:effectExtent l="0" t="0" r="0" b="0"/>
+            <wp:docPr id="3" name="Picture 3"/>
+            <wp:cNvGraphicFramePr>
+              <a:graphicFrameLocks xmlns:a="http://schemas.openxmlformats.org/drawingml/2006/main" noChangeAspect="1"/>
+            </wp:cNvGraphicFramePr>
+            <a:graphic xmlns:a="http://schemas.openxmlformats.org/drawingml/2006/main">
+              <a:graphicData uri="http://schemas.openxmlformats.org/drawingml/2006/picture">
+                <pic:pic xmlns:pic="http://schemas.openxmlformats.org/drawingml/2006/picture">
+                  <pic:nvPicPr>
+                    <pic:cNvPr id="3" name="carbon.png"/>
+                    <pic:cNvPicPr/>
+                  </pic:nvPicPr>
+                  <pic:blipFill rotWithShape="1">
+                    <a:blip r:embed="rId11">
+                      <a:extLst>
+                        <a:ext uri="{28A0092B-C50C-407E-A947-70E740481C1C}">
+                          <a14:useLocalDpi xmlns:a14="http://schemas.microsoft.com/office/drawing/2010/main" val="0"/>
+                        </a:ext>
+                      </a:extLst>
+                    </a:blip>
+                    <a:srcRect l="2346" t="8405" r="4425" b="7143"/>
+                    <a:stretch/>
+                  </pic:blipFill>
+                  <pic:spPr bwMode="auto">
+                    <a:xfrm>
+                      <a:off x="0" y="0"/>
+                      <a:ext cx="5034391" cy="3912084"/>
+                    </a:xfrm>
+                    <a:prstGeom prst="rect">
+                      <a:avLst/>
+                    </a:prstGeom>
+                    <a:ln>
+                      <a:noFill/>
+                    </a:ln>
+                    <a:extLst>
+                      <a:ext uri="{53640926-AAD7-44D8-BBD7-CCE9431645EC}">
+                        <a14:shadowObscured xmlns:a14="http://schemas.microsoft.com/office/drawing/2010/main"/>
+                      </a:ext>
+                    </a:extLst>
+                  </pic:spPr>
+                </pic:pic>
+              </a:graphicData>
+            </a:graphic>
+          </wp:inline>
+        </w:drawing>
+      </w:r>
+    </w:p>
+    <w:p>
+      <w:pPr>
+        <w:jc w:val="both"/>
+      </w:pPr>
+    </w:p>
+    <w:p>
+      <w:pPr>
+        <w:jc w:val="both"/>
+      </w:pPr>
+      <w:r>
+        <w:t>Este es el resultado de comprimir la imagen dada en 16 y en 32 colores</w:t>
+      </w:r>
       <w:bookmarkStart w:id="0" w:name="_GoBack"/>
       <w:bookmarkEnd w:id="0"/>
+      <w:r>
+        <w:t>, respectivamente:</w:t>
+      </w:r>
+    </w:p>
+    <w:p>
+      <w:pPr>
+        <w:jc w:val="both"/>
+      </w:pPr>
+      <w:r>
+        <w:rPr>
+          <w:noProof/>
+        </w:rPr>
+        <w:drawing>
+          <wp:anchor distT="0" distB="0" distL="114300" distR="114300" simplePos="0" relativeHeight="251661312" behindDoc="0" locked="0" layoutInCell="1" allowOverlap="1">
+            <wp:simplePos x="0" y="0"/>
+            <wp:positionH relativeFrom="column">
+              <wp:posOffset>2685685</wp:posOffset>
+            </wp:positionH>
+            <wp:positionV relativeFrom="paragraph">
+              <wp:posOffset>328622</wp:posOffset>
+            </wp:positionV>
+            <wp:extent cx="3703194" cy="2901239"/>
+            <wp:effectExtent l="0" t="0" r="5715" b="0"/>
+            <wp:wrapNone/>
+            <wp:docPr id="2" name="Picture 2"/>
+            <wp:cNvGraphicFramePr>
+              <a:graphicFrameLocks xmlns:a="http://schemas.openxmlformats.org/drawingml/2006/main" noChangeAspect="1"/>
+            </wp:cNvGraphicFramePr>
+            <a:graphic xmlns:a="http://schemas.openxmlformats.org/drawingml/2006/main">
+              <a:graphicData uri="http://schemas.openxmlformats.org/drawingml/2006/picture">
+                <pic:pic xmlns:pic="http://schemas.openxmlformats.org/drawingml/2006/picture">
+                  <pic:nvPicPr>
+                    <pic:cNvPr id="2" name="32 colores.png"/>
+                    <pic:cNvPicPr/>
+                  </pic:nvPicPr>
+                  <pic:blipFill rotWithShape="1">
+                    <a:blip r:embed="rId12" cstate="print">
+                      <a:extLst>
+                        <a:ext uri="{28A0092B-C50C-407E-A947-70E740481C1C}">
+                          <a14:useLocalDpi xmlns:a14="http://schemas.microsoft.com/office/drawing/2010/main" val="0"/>
+                        </a:ext>
+                      </a:extLst>
+                    </a:blip>
+                    <a:srcRect l="8719" t="6706" r="8460" b="6777"/>
+                    <a:stretch/>
+                  </pic:blipFill>
+                  <pic:spPr bwMode="auto">
+                    <a:xfrm>
+                      <a:off x="0" y="0"/>
+                      <a:ext cx="3703194" cy="2901239"/>
+                    </a:xfrm>
+                    <a:prstGeom prst="rect">
+                      <a:avLst/>
+                    </a:prstGeom>
+                    <a:ln>
+                      <a:noFill/>
+                    </a:ln>
+                    <a:extLst>
+                      <a:ext uri="{53640926-AAD7-44D8-BBD7-CCE9431645EC}">
+                        <a14:shadowObscured xmlns:a14="http://schemas.microsoft.com/office/drawing/2010/main"/>
+                      </a:ext>
+                    </a:extLst>
+                  </pic:spPr>
+                </pic:pic>
+              </a:graphicData>
+            </a:graphic>
+            <wp14:sizeRelH relativeFrom="page">
+              <wp14:pctWidth>0</wp14:pctWidth>
+            </wp14:sizeRelH>
+            <wp14:sizeRelV relativeFrom="page">
+              <wp14:pctHeight>0</wp14:pctHeight>
+            </wp14:sizeRelV>
+          </wp:anchor>
+        </w:drawing>
+      </w:r>
+      <w:r>
+        <w:rPr>
+          <w:noProof/>
+        </w:rPr>
+        <w:drawing>
+          <wp:anchor distT="0" distB="0" distL="114300" distR="114300" simplePos="0" relativeHeight="251660288" behindDoc="0" locked="0" layoutInCell="1" allowOverlap="1">
+            <wp:simplePos x="0" y="0"/>
+            <wp:positionH relativeFrom="column">
+              <wp:posOffset>-926226</wp:posOffset>
+            </wp:positionH>
+            <wp:positionV relativeFrom="paragraph">
+              <wp:posOffset>301732</wp:posOffset>
+            </wp:positionV>
+            <wp:extent cx="3671947" cy="2915216"/>
+            <wp:effectExtent l="0" t="0" r="0" b="6350"/>
+            <wp:wrapNone/>
+            <wp:docPr id="1" name="Picture 1"/>
+            <wp:cNvGraphicFramePr>
+              <a:graphicFrameLocks xmlns:a="http://schemas.openxmlformats.org/drawingml/2006/main" noChangeAspect="1"/>
+            </wp:cNvGraphicFramePr>
+            <a:graphic xmlns:a="http://schemas.openxmlformats.org/drawingml/2006/main">
+              <a:graphicData uri="http://schemas.openxmlformats.org/drawingml/2006/picture">
+                <pic:pic xmlns:pic="http://schemas.openxmlformats.org/drawingml/2006/picture">
+                  <pic:nvPicPr>
+                    <pic:cNvPr id="1" name="16 colores.png"/>
+                    <pic:cNvPicPr/>
+                  </pic:nvPicPr>
+                  <pic:blipFill rotWithShape="1">
+                    <a:blip r:embed="rId13" cstate="print">
+                      <a:extLst>
+                        <a:ext uri="{28A0092B-C50C-407E-A947-70E740481C1C}">
+                          <a14:useLocalDpi xmlns:a14="http://schemas.microsoft.com/office/drawing/2010/main" val="0"/>
+                        </a:ext>
+                      </a:extLst>
+                    </a:blip>
+                    <a:srcRect l="9053" t="6032" r="7954" b="6170"/>
+                    <a:stretch/>
+                  </pic:blipFill>
+                  <pic:spPr bwMode="auto">
+                    <a:xfrm>
+                      <a:off x="0" y="0"/>
+                      <a:ext cx="3675246" cy="2917836"/>
+                    </a:xfrm>
+                    <a:prstGeom prst="rect">
+                      <a:avLst/>
+                    </a:prstGeom>
+                    <a:ln>
+                      <a:noFill/>
+                    </a:ln>
+                    <a:extLst>
+                      <a:ext uri="{53640926-AAD7-44D8-BBD7-CCE9431645EC}">
+                        <a14:shadowObscured xmlns:a14="http://schemas.microsoft.com/office/drawing/2010/main"/>
+                      </a:ext>
+                    </a:extLst>
+                  </pic:spPr>
+                </pic:pic>
+              </a:graphicData>
+            </a:graphic>
+            <wp14:sizeRelH relativeFrom="page">
+              <wp14:pctWidth>0</wp14:pctWidth>
+            </wp14:sizeRelH>
+            <wp14:sizeRelV relativeFrom="page">
+              <wp14:pctHeight>0</wp14:pctHeight>
+            </wp14:sizeRelV>
+          </wp:anchor>
+        </w:drawing>
+      </w:r>
     </w:p>
     <w:sectPr>
       <w:pgSz w:w="11906" w:h="16838"/>
@@ -1205,7 +1474,7 @@
 </file>
 
 <file path=word/styles.xml><?xml version="1.0" encoding="utf-8"?>
-<w:styles xmlns:mc="http://schemas.openxmlformats.org/markup-compatibility/2006" xmlns:r="http://schemas.openxmlformats.org/officeDocument/2006/relationships" xmlns:w="http://schemas.openxmlformats.org/wordprocessingml/2006/main" xmlns:w14="http://schemas.microsoft.com/office/word/2010/wordml" xmlns:w15="http://schemas.microsoft.com/office/word/2012/wordml" mc:Ignorable="w14 w15">
+<w:styles xmlns:mc="http://schemas.openxmlformats.org/markup-compatibility/2006" xmlns:r="http://schemas.openxmlformats.org/officeDocument/2006/relationships" xmlns:w="http://schemas.openxmlformats.org/wordprocessingml/2006/main" xmlns:w14="http://schemas.microsoft.com/office/word/2010/wordml" xmlns:w15="http://schemas.microsoft.com/office/word/2012/wordml" xmlns:w16cid="http://schemas.microsoft.com/office/word/2016/wordml/cid" xmlns:w16se="http://schemas.microsoft.com/office/word/2015/wordml/symex" mc:Ignorable="w14 w15 w16se w16cid">
   <w:docDefaults>
     <w:rPrDefault>
       <w:rPr>
@@ -1221,7 +1490,7 @@
       </w:pPr>
     </w:pPrDefault>
   </w:docDefaults>
-  <w:latentStyles w:defLockedState="0" w:defUIPriority="99" w:defSemiHidden="0" w:defUnhideWhenUsed="0" w:defQFormat="0" w:count="371">
+  <w:latentStyles w:defLockedState="0" w:defUIPriority="99" w:defSemiHidden="0" w:defUnhideWhenUsed="0" w:defQFormat="0" w:count="375">
     <w:lsdException w:name="Normal" w:uiPriority="0" w:qFormat="1"/>
     <w:lsdException w:name="heading 1" w:uiPriority="9" w:qFormat="1"/>
     <w:lsdException w:name="heading 2" w:semiHidden="1" w:uiPriority="9" w:unhideWhenUsed="1" w:qFormat="1"/>
@@ -1327,7 +1596,6 @@
     <w:lsdException w:name="HTML Sample" w:semiHidden="1" w:unhideWhenUsed="1"/>
     <w:lsdException w:name="HTML Typewriter" w:semiHidden="1" w:unhideWhenUsed="1"/>
     <w:lsdException w:name="HTML Variable" w:semiHidden="1" w:unhideWhenUsed="1"/>
-    <w:lsdException w:name="Normal Table" w:semiHidden="1" w:unhideWhenUsed="1"/>
     <w:lsdException w:name="annotation subject" w:semiHidden="1" w:unhideWhenUsed="1"/>
     <w:lsdException w:name="No List" w:semiHidden="1" w:unhideWhenUsed="1"/>
     <w:lsdException w:name="Outline List 1" w:semiHidden="1" w:unhideWhenUsed="1"/>
@@ -1371,10 +1639,8 @@
     <w:lsdException w:name="Table Elegant" w:semiHidden="1" w:unhideWhenUsed="1"/>
     <w:lsdException w:name="Table Professional" w:semiHidden="1" w:unhideWhenUsed="1"/>
     <w:lsdException w:name="Table Subtle 1" w:semiHidden="1" w:unhideWhenUsed="1"/>
-    <w:lsdException w:name="Table Subtle 2" w:semiHidden="1" w:unhideWhenUsed="1"/>
     <w:lsdException w:name="Table Web 1" w:semiHidden="1" w:unhideWhenUsed="1"/>
     <w:lsdException w:name="Table Web 2" w:semiHidden="1" w:unhideWhenUsed="1"/>
-    <w:lsdException w:name="Table Web 3" w:semiHidden="1" w:unhideWhenUsed="1"/>
     <w:lsdException w:name="Balloon Text" w:semiHidden="1" w:unhideWhenUsed="1"/>
     <w:lsdException w:name="Table Grid" w:uiPriority="39"/>
     <w:lsdException w:name="Table Theme" w:semiHidden="1" w:unhideWhenUsed="1"/>
@@ -1593,6 +1859,10 @@
     <w:lsdException w:name="List Table 5 Dark Accent 6" w:uiPriority="50"/>
     <w:lsdException w:name="List Table 6 Colorful Accent 6" w:uiPriority="51"/>
     <w:lsdException w:name="List Table 7 Colorful Accent 6" w:uiPriority="52"/>
+    <w:lsdException w:name="Mention" w:semiHidden="1" w:unhideWhenUsed="1"/>
+    <w:lsdException w:name="Smart Hyperlink" w:semiHidden="1" w:unhideWhenUsed="1"/>
+    <w:lsdException w:name="Hashtag" w:semiHidden="1" w:unhideWhenUsed="1"/>
+    <w:lsdException w:name="Unresolved Mention" w:semiHidden="1" w:unhideWhenUsed="1"/>
   </w:latentStyles>
   <w:style w:type="paragraph" w:default="1" w:styleId="Normal">
     <w:name w:val="Normal"/>
@@ -1607,13 +1877,13 @@
       <w:szCs w:val="24"/>
     </w:rPr>
   </w:style>
-  <w:style w:type="character" w:default="1" w:styleId="Fuentedeprrafopredeter">
+  <w:style w:type="character" w:default="1" w:styleId="DefaultParagraphFont">
     <w:name w:val="Default Paragraph Font"/>
     <w:uiPriority w:val="1"/>
     <w:semiHidden/>
     <w:unhideWhenUsed/>
   </w:style>
-  <w:style w:type="table" w:default="1" w:styleId="Tablanormal">
+  <w:style w:type="table" w:default="1" w:styleId="TableNormal">
     <w:name w:val="Normal Table"/>
     <w:uiPriority w:val="99"/>
     <w:semiHidden/>
@@ -1628,7 +1898,7 @@
       </w:tblCellMar>
     </w:tblPr>
   </w:style>
-  <w:style w:type="numbering" w:default="1" w:styleId="Sinlista">
+  <w:style w:type="numbering" w:default="1" w:styleId="NoList">
     <w:name w:val="No List"/>
     <w:uiPriority w:val="99"/>
     <w:semiHidden/>

</xml_diff>